<commit_message>
Marlon Ruiz Name Update
</commit_message>
<xml_diff>
--- a/Team Beta ETL Project 2 Report.docx
+++ b/Team Beta ETL Project 2 Report.docx
@@ -8,6 +8,9 @@
       </w:r>
       <w:r>
         <w:t>chael Goff, Jason Hanlin</w:t>
+      </w:r>
+      <w:r>
+        <w:t>, Marlon Ruiz</w:t>
       </w:r>
     </w:p>
     <w:p>
@@ -88,6 +91,9 @@
     <w:p/>
     <w:p>
       <w:r>
+        <w:rPr>
+          <w:noProof/>
+        </w:rPr>
         <w:drawing>
           <wp:inline distT="0" distB="0" distL="0" distR="0" wp14:anchorId="004289E5" wp14:editId="53BD8246">
             <wp:extent cx="5418667" cy="3308513"/>
@@ -186,6 +192,9 @@
     <w:p/>
     <w:p>
       <w:r>
+        <w:rPr>
+          <w:noProof/>
+        </w:rPr>
         <w:lastRenderedPageBreak/>
         <w:drawing>
           <wp:inline distT="0" distB="0" distL="0" distR="0" wp14:anchorId="0C9871FC" wp14:editId="4463368A">
@@ -246,28 +255,7 @@
           <w:sz w:val="20"/>
           <w:szCs w:val="20"/>
         </w:rPr>
-        <w:t xml:space="preserve"> </w:t>
-      </w:r>
-      <w:r>
-        <w:rPr>
-          <w:sz w:val="20"/>
-          <w:szCs w:val="20"/>
-        </w:rPr>
-        <w:t xml:space="preserve">VS code representation of </w:t>
-      </w:r>
-      <w:r>
-        <w:rPr>
-          <w:sz w:val="20"/>
-          <w:szCs w:val="20"/>
-        </w:rPr>
-        <w:t xml:space="preserve">transform </w:t>
-      </w:r>
-      <w:r>
-        <w:rPr>
-          <w:sz w:val="20"/>
-          <w:szCs w:val="20"/>
-        </w:rPr>
-        <w:t>process code via pandas in jupyter notebook.</w:t>
+        <w:t xml:space="preserve"> VS code representation of transform process code via pandas in jupyter notebook.</w:t>
       </w:r>
     </w:p>
     <w:p/>
@@ -287,6 +275,9 @@
         <w:ind w:firstLine="720"/>
       </w:pPr>
       <w:r>
+        <w:rPr>
+          <w:noProof/>
+        </w:rPr>
         <w:lastRenderedPageBreak/>
         <w:drawing>
           <wp:inline distT="0" distB="0" distL="0" distR="0" wp14:anchorId="29631511" wp14:editId="050EADA8">
@@ -347,21 +338,7 @@
           <w:sz w:val="20"/>
           <w:szCs w:val="20"/>
         </w:rPr>
-        <w:t xml:space="preserve">VS code representation of </w:t>
-      </w:r>
-      <w:r>
-        <w:rPr>
-          <w:sz w:val="20"/>
-          <w:szCs w:val="20"/>
-        </w:rPr>
-        <w:t xml:space="preserve">load </w:t>
-      </w:r>
-      <w:r>
-        <w:rPr>
-          <w:sz w:val="20"/>
-          <w:szCs w:val="20"/>
-        </w:rPr>
-        <w:t>process code via pandas in jupyter notebook.</w:t>
+        <w:t>VS code representation of load process code via pandas in jupyter notebook.</w:t>
       </w:r>
     </w:p>
     <w:p>
@@ -380,6 +357,9 @@
         <w:jc w:val="center"/>
       </w:pPr>
       <w:r>
+        <w:rPr>
+          <w:noProof/>
+        </w:rPr>
         <w:drawing>
           <wp:inline distT="0" distB="0" distL="0" distR="0" wp14:anchorId="5608725E" wp14:editId="26A1E353">
             <wp:extent cx="5063067" cy="3573357"/>

</xml_diff>